<commit_message>
Segundo envio feito apos alteração
</commit_message>
<xml_diff>
--- a/de fato o 007.docx
+++ b/de fato o 007.docx
@@ -5,6 +5,13 @@
     <w:p>
       <w:r>
         <w:t>Minha primeira anotação</w:t>
+      </w:r>
+      <w:r>
+        <w:br/>
+      </w:r>
+      <w:r>
+        <w:br/>
+        <w:t>Segunda anotação</w:t>
       </w:r>
     </w:p>
     <w:sectPr>

</xml_diff>

<commit_message>
Envio do arquivo apos terceira anotacao
</commit_message>
<xml_diff>
--- a/de fato o 007.docx
+++ b/de fato o 007.docx
@@ -12,6 +12,13 @@
       <w:r>
         <w:br/>
         <w:t>Segunda anotação</w:t>
+      </w:r>
+      <w:r>
+        <w:br/>
+      </w:r>
+      <w:r>
+        <w:br/>
+        <w:t>terceira anotação</w:t>
       </w:r>
     </w:p>
     <w:sectPr>

</xml_diff>